<commit_message>
Project Documentation Cinema Box Office(Online)  v1.3
</commit_message>
<xml_diff>
--- a/03documentation/Project_Documentation_Cinema_Box_Office(Online).docx
+++ b/03documentation/Project_Documentation_Cinema_Box_Office(Online).docx
@@ -605,7 +605,23 @@
           <w:sz w:val="36"/>
           <w:szCs w:val="36"/>
         </w:rPr>
-        <w:t>20, 2020</w:t>
+        <w:t>2</w:t>
+      </w:r>
+      <w:r>
+        <w:rPr>
+          <w:i/>
+          <w:sz w:val="36"/>
+          <w:szCs w:val="36"/>
+        </w:rPr>
+        <w:t>5</w:t>
+      </w:r>
+      <w:r>
+        <w:rPr>
+          <w:i/>
+          <w:sz w:val="36"/>
+          <w:szCs w:val="36"/>
+        </w:rPr>
+        <w:t>, 2020</w:t>
       </w:r>
     </w:p>
     <w:p>
@@ -17329,28 +17345,28 @@
 </file>
 
 <file path=customXml/item1.xml><?xml version="1.0" encoding="utf-8"?>
+<b:Sources xmlns:b="http://schemas.openxmlformats.org/officeDocument/2006/bibliography" xmlns="http://schemas.openxmlformats.org/officeDocument/2006/bibliography" SelectedStyle="\APASixthEditionOfficeOnline.xsl" StyleName="APA" Version="6"/>
+</file>
+
+<file path=customXml/item2.xml><?xml version="1.0" encoding="utf-8"?>
 <go:gDocsCustomXmlDataStorage xmlns:go="http://customooxmlschemas.google.com/" xmlns:r="http://schemas.openxmlformats.org/officeDocument/2006/relationships">
   <go:docsCustomData xmlns:go="http://customooxmlschemas.google.com/" roundtripDataSignature="AMtx7miRRGY5fqoYWVxnfaH/cE4g/dylVQ==">AMUW2mWjPooowT6eWnTsRj+tq0K73RWGSoqR6NISe0ai2Q7exYz5maJRKETYPjlLBmSanXoX0t66PKaTGcY4xkS7xgliitctKsLLXo3opvlsooQURXuHOxQ=</go:docsCustomData>
 </go:gDocsCustomXmlDataStorage>
 </file>
 
-<file path=customXml/item2.xml><?xml version="1.0" encoding="utf-8"?>
-<b:Sources xmlns:b="http://schemas.openxmlformats.org/officeDocument/2006/bibliography" xmlns="http://schemas.openxmlformats.org/officeDocument/2006/bibliography" SelectedStyle="\APASixthEditionOfficeOnline.xsl" StyleName="APA" Version="6"/>
+<file path=customXml/itemProps1.xml><?xml version="1.0" encoding="utf-8"?>
+<ds:datastoreItem xmlns:ds="http://schemas.openxmlformats.org/officeDocument/2006/customXml" ds:itemID="{BAEC51FB-697B-4E7C-BE51-2D4B6E56F2D5}">
+  <ds:schemaRefs>
+    <ds:schemaRef ds:uri="http://schemas.openxmlformats.org/officeDocument/2006/bibliography"/>
+  </ds:schemaRefs>
+</ds:datastoreItem>
 </file>
 
-<file path=customXml/itemProps1.xml><?xml version="1.0" encoding="utf-8"?>
+<file path=customXml/itemProps2.xml><?xml version="1.0" encoding="utf-8"?>
 <ds:datastoreItem xmlns:ds="http://schemas.openxmlformats.org/officeDocument/2006/customXml" ds:itemID="{11111111-1234-1234-1234-123412341234}">
   <ds:schemaRefs>
     <ds:schemaRef ds:uri="http://customooxmlschemas.google.com/"/>
     <ds:schemaRef ds:uri="http://schemas.openxmlformats.org/officeDocument/2006/relationships"/>
   </ds:schemaRefs>
 </ds:datastoreItem>
-</file>
-
-<file path=customXml/itemProps2.xml><?xml version="1.0" encoding="utf-8"?>
-<ds:datastoreItem xmlns:ds="http://schemas.openxmlformats.org/officeDocument/2006/customXml" ds:itemID="{BAEC51FB-697B-4E7C-BE51-2D4B6E56F2D5}">
-  <ds:schemaRefs>
-    <ds:schemaRef ds:uri="http://schemas.openxmlformats.org/officeDocument/2006/bibliography"/>
-  </ds:schemaRefs>
-</ds:datastoreItem>
 </file>
</xml_diff>